<commit_message>
updated auto feature ENGENEERING
</commit_message>
<xml_diff>
--- a/DS - Common Ground/Literature Survey/Automatic Feature Selection.docx
+++ b/DS - Common Ground/Literature Survey/Automatic Feature Selection.docx
@@ -6,7 +6,6 @@
       <w:pPr>
         <w:pStyle w:val="1"/>
         <w:rPr>
-          <w:rFonts w:hint="cs"/>
           <w:rtl/>
         </w:rPr>
       </w:pPr>
@@ -185,7 +184,6 @@
       <w:pPr>
         <w:bidi/>
         <w:rPr>
-          <w:rFonts w:hint="cs"/>
           <w:rtl/>
         </w:rPr>
       </w:pPr>
@@ -504,17 +502,8 @@
           <w:rFonts w:hint="cs"/>
           <w:rtl/>
         </w:rPr>
-        <w:t xml:space="preserve">לבחירה של </w:t>
-      </w:r>
-      <w:proofErr w:type="spellStart"/>
-      <w:r>
-        <w:rPr>
-          <w:rFonts w:hint="cs"/>
-          <w:rtl/>
-        </w:rPr>
-        <w:t>פיצרים</w:t>
-      </w:r>
-      <w:proofErr w:type="spellEnd"/>
+        <w:t>לבחירה של פיצרים</w:t>
+      </w:r>
     </w:p>
     <w:p>
       <w:pPr>
@@ -536,7 +525,6 @@
       <w:pPr>
         <w:bidi/>
         <w:rPr>
-          <w:rFonts w:hint="cs"/>
           <w:rtl/>
         </w:rPr>
       </w:pPr>
@@ -564,11 +552,9 @@
         </w:rPr>
         <w:t xml:space="preserve"> היא </w:t>
       </w:r>
-      <w:proofErr w:type="spellStart"/>
       <w:r>
         <w:t>GenericUnivariateSelect</w:t>
       </w:r>
-      <w:proofErr w:type="spellEnd"/>
       <w:r>
         <w:rPr>
           <w:rFonts w:hint="cs"/>
@@ -576,11 +562,9 @@
         </w:rPr>
         <w:t xml:space="preserve"> של </w:t>
       </w:r>
-      <w:proofErr w:type="spellStart"/>
       <w:r>
         <w:t>sklearn</w:t>
       </w:r>
-      <w:proofErr w:type="spellEnd"/>
       <w:r>
         <w:rPr>
           <w:rFonts w:hint="cs"/>
@@ -594,7 +578,6 @@
         <w:pStyle w:val="3"/>
         <w:bidi/>
         <w:rPr>
-          <w:rFonts w:hint="cs"/>
           <w:rtl/>
         </w:rPr>
       </w:pPr>
@@ -617,7 +600,6 @@
       <w:pPr>
         <w:bidi/>
         <w:rPr>
-          <w:rFonts w:hint="cs"/>
           <w:rtl/>
         </w:rPr>
       </w:pPr>
@@ -628,11 +610,9 @@
         </w:rPr>
         <w:t xml:space="preserve">חלק מהמודלים (למשל, </w:t>
       </w:r>
-      <w:proofErr w:type="spellStart"/>
       <w:r>
         <w:t>xgboost</w:t>
       </w:r>
-      <w:proofErr w:type="spellEnd"/>
       <w:r>
         <w:rPr>
           <w:rFonts w:hint="cs"/>
@@ -647,11 +627,9 @@
         </w:rPr>
         <w:t xml:space="preserve"> פונקציה נחמדה שמקלה על החיים: </w:t>
       </w:r>
-      <w:proofErr w:type="spellStart"/>
       <w:r>
         <w:t>SelectFromModel</w:t>
       </w:r>
-      <w:proofErr w:type="spellEnd"/>
       <w:r>
         <w:rPr>
           <w:rFonts w:hint="cs"/>
@@ -659,11 +637,9 @@
         </w:rPr>
         <w:t xml:space="preserve"> של </w:t>
       </w:r>
-      <w:proofErr w:type="spellStart"/>
       <w:r>
         <w:t>sklearn</w:t>
       </w:r>
-      <w:proofErr w:type="spellEnd"/>
       <w:r>
         <w:rPr>
           <w:rFonts w:hint="cs"/>
@@ -712,61 +688,11 @@
           <w:rFonts w:hint="cs"/>
           <w:rtl/>
         </w:rPr>
-        <w:t xml:space="preserve">בכל </w:t>
-      </w:r>
-      <w:proofErr w:type="spellStart"/>
-      <w:r>
-        <w:rPr>
-          <w:rFonts w:hint="cs"/>
-          <w:rtl/>
-        </w:rPr>
-        <w:t>איטרציה</w:t>
-      </w:r>
-      <w:proofErr w:type="spellEnd"/>
-      <w:r>
-        <w:rPr>
-          <w:rFonts w:hint="cs"/>
-          <w:rtl/>
-        </w:rPr>
-        <w:t xml:space="preserve"> נבנה מודל ונחשב את חשיבות הפיצ'רים (כמו שתואר לעיל), לאחר מכן נוריד את הפיצ'ר הכי פחות חשוב ונחזור על התהליך עד שנקבל את מספר הפיצ'רים שנרצה. היתרון </w:t>
-      </w:r>
-      <w:proofErr w:type="spellStart"/>
-      <w:r>
-        <w:rPr>
-          <w:rFonts w:hint="cs"/>
-          <w:rtl/>
-        </w:rPr>
-        <w:t>שבאיטרציות</w:t>
-      </w:r>
-      <w:proofErr w:type="spellEnd"/>
-      <w:r>
-        <w:rPr>
-          <w:rFonts w:hint="cs"/>
-          <w:rtl/>
-        </w:rPr>
-        <w:t xml:space="preserve"> הוא שבמידה ויש פיצ'רים שבהתחלה נראים לא חשובים אבל בהמשך (לאחר שנצמצם את מספר הפיצ'רים) יהיו יותר חשובים אז נשמור אותם (לעומת </w:t>
-      </w:r>
-      <w:proofErr w:type="spellStart"/>
-      <w:r>
-        <w:rPr>
-          <w:rFonts w:hint="cs"/>
-          <w:rtl/>
-        </w:rPr>
-        <w:t>איטרציה</w:t>
-      </w:r>
-      <w:proofErr w:type="spellEnd"/>
-      <w:r>
-        <w:rPr>
-          <w:rFonts w:hint="cs"/>
-          <w:rtl/>
-        </w:rPr>
-        <w:t xml:space="preserve"> יחידה בה מורידים את כל הפיצ'רים הלא חשובים ביחד). החיסרון הוא שהאלגוריתם איטי. פונקציה מ </w:t>
-      </w:r>
-      <w:proofErr w:type="spellStart"/>
+        <w:t xml:space="preserve">בכל איטרציה נבנה מודל ונחשב את חשיבות הפיצ'רים (כמו שתואר לעיל), לאחר מכן נוריד את הפיצ'ר הכי פחות חשוב ונחזור על התהליך עד שנקבל את מספר הפיצ'רים שנרצה. היתרון שבאיטרציות הוא שבמידה ויש פיצ'רים שבהתחלה נראים לא חשובים אבל בהמשך (לאחר שנצמצם את מספר הפיצ'רים) יהיו יותר חשובים אז נשמור אותם (לעומת איטרציה יחידה בה מורידים את כל הפיצ'רים הלא חשובים ביחד). החיסרון הוא שהאלגוריתם איטי. פונקציה מ </w:t>
+      </w:r>
       <w:r>
         <w:t>sklearn</w:t>
       </w:r>
-      <w:proofErr w:type="spellEnd"/>
       <w:r>
         <w:rPr>
           <w:rFonts w:hint="cs"/>
@@ -813,91 +739,24 @@
           <w:rtl/>
         </w:rPr>
       </w:pPr>
-      <w:proofErr w:type="spellStart"/>
       <w:r>
         <w:lastRenderedPageBreak/>
         <w:t>Boruta</w:t>
       </w:r>
-      <w:proofErr w:type="spellEnd"/>
     </w:p>
     <w:p>
       <w:pPr>
         <w:bidi/>
         <w:rPr>
-          <w:rFonts w:hint="cs"/>
-          <w:rtl/>
-        </w:rPr>
-      </w:pPr>
-      <w:r>
-        <w:rPr>
-          <w:rFonts w:hint="cs"/>
-          <w:rtl/>
-        </w:rPr>
-        <w:t xml:space="preserve">אלגוריתם שמטרתו למצוא את הפיצ'רים </w:t>
-      </w:r>
-      <w:proofErr w:type="spellStart"/>
-      <w:r>
-        <w:rPr>
-          <w:rFonts w:hint="cs"/>
-          <w:rtl/>
-        </w:rPr>
-        <w:t>הרלוונטים</w:t>
-      </w:r>
-      <w:proofErr w:type="spellEnd"/>
-      <w:r>
-        <w:rPr>
-          <w:rFonts w:hint="cs"/>
-          <w:rtl/>
-        </w:rPr>
-        <w:t xml:space="preserve"> (במקום אלו שיהיו הכי טובים למשימה). האמירה פה היא שלמצוא תת קבוצה של פיצ'רים זו משימה קשה מדי ויותר פשוט למצוא תת </w:t>
-      </w:r>
-      <w:proofErr w:type="spellStart"/>
-      <w:r>
-        <w:rPr>
-          <w:rFonts w:hint="cs"/>
-          <w:rtl/>
-        </w:rPr>
-        <w:t>קבוצע</w:t>
-      </w:r>
-      <w:proofErr w:type="spellEnd"/>
-      <w:r>
-        <w:rPr>
-          <w:rFonts w:hint="cs"/>
-          <w:rtl/>
-        </w:rPr>
-        <w:t xml:space="preserve"> של פיצ'רים אשר כולם בה תורמים למטרה בצורה כלשהי. האלגוריתם עובד בצורה הבאה: בכל </w:t>
-      </w:r>
-      <w:proofErr w:type="spellStart"/>
-      <w:r>
-        <w:rPr>
-          <w:rFonts w:hint="cs"/>
-          <w:rtl/>
-        </w:rPr>
-        <w:t>איטרציה</w:t>
-      </w:r>
-      <w:proofErr w:type="spellEnd"/>
-      <w:r>
-        <w:rPr>
-          <w:rFonts w:hint="cs"/>
-          <w:rtl/>
-        </w:rPr>
-        <w:t xml:space="preserve"> מוסיפים למידע מספר פיצ'רים </w:t>
-      </w:r>
-      <w:proofErr w:type="spellStart"/>
-      <w:r>
-        <w:rPr>
-          <w:rFonts w:hint="cs"/>
-          <w:rtl/>
-        </w:rPr>
-        <w:t>רנדומלים</w:t>
-      </w:r>
-      <w:proofErr w:type="spellEnd"/>
-      <w:r>
-        <w:rPr>
-          <w:rFonts w:hint="cs"/>
-          <w:rtl/>
-        </w:rPr>
-        <w:t xml:space="preserve"> (לפי המימוש, לפחות 5 בכל פעם) שיהיו רעש. כעת, מריצים </w:t>
+          <w:rtl/>
+        </w:rPr>
+      </w:pPr>
+      <w:r>
+        <w:rPr>
+          <w:rFonts w:hint="cs"/>
+          <w:rtl/>
+        </w:rPr>
+        <w:t xml:space="preserve">אלגוריתם שמטרתו למצוא את הפיצ'רים הרלוונטים (במקום אלו שיהיו הכי טובים למשימה). האמירה פה היא שלמצוא תת קבוצה של פיצ'רים זו משימה קשה מדי ויותר פשוט למצוא תת קבוצע של פיצ'רים אשר כולם בה תורמים למטרה בצורה כלשהי. האלגוריתם עובד בצורה הבאה: בכל איטרציה מוסיפים למידע מספר פיצ'רים רנדומלים (לפי המימוש, לפחות 5 בכל פעם) שיהיו רעש. כעת, מריצים </w:t>
       </w:r>
       <w:r>
         <w:t>random forest</w:t>
@@ -916,11 +775,9 @@
         </w:rPr>
         <w:t xml:space="preserve"> מודל </w:t>
       </w:r>
-      <w:proofErr w:type="spellStart"/>
       <w:r>
         <w:t>boruta</w:t>
       </w:r>
-      <w:proofErr w:type="spellEnd"/>
       <w:r>
         <w:rPr>
           <w:rFonts w:hint="cs"/>
@@ -928,11 +785,9 @@
         </w:rPr>
         <w:t xml:space="preserve"> מממש את האלגוריתם עם הפונקציה </w:t>
       </w:r>
-      <w:proofErr w:type="spellStart"/>
       <w:r>
         <w:t>BorutaPy</w:t>
       </w:r>
-      <w:proofErr w:type="spellEnd"/>
       <w:r>
         <w:rPr>
           <w:rFonts w:hint="cs"/>
@@ -961,7 +816,6 @@
       <w:pPr>
         <w:bidi/>
         <w:rPr>
-          <w:rFonts w:hint="cs"/>
           <w:rtl/>
         </w:rPr>
       </w:pPr>
@@ -1027,11 +881,9 @@
         </w:rPr>
         <w:t xml:space="preserve">. עבור כל אלגוריתם לקחתי 46 פיצ'רים מתוך ה 64 (כי </w:t>
       </w:r>
-      <w:proofErr w:type="spellStart"/>
       <w:r>
         <w:t>boruta</w:t>
       </w:r>
-      <w:proofErr w:type="spellEnd"/>
       <w:r>
         <w:rPr>
           <w:rFonts w:hint="cs"/>
@@ -1039,39 +891,19 @@
         </w:rPr>
         <w:t xml:space="preserve"> לקח 46 פיצ'רים ושאר השיטות מקבלות את מספר הפרמטרים כפרמטר. זמן הריצה של </w:t>
       </w:r>
-      <w:proofErr w:type="spellStart"/>
       <w:r>
         <w:t>boruta</w:t>
       </w:r>
-      <w:proofErr w:type="spellEnd"/>
-      <w:r>
-        <w:rPr>
-          <w:rFonts w:hint="cs"/>
-          <w:rtl/>
-        </w:rPr>
-        <w:t xml:space="preserve"> היה משמעותית ארוך יותר (תלוי מספר </w:t>
-      </w:r>
-      <w:proofErr w:type="spellStart"/>
-      <w:r>
-        <w:rPr>
-          <w:rFonts w:hint="cs"/>
-          <w:rtl/>
-        </w:rPr>
-        <w:t>איטרציות</w:t>
-      </w:r>
-      <w:proofErr w:type="spellEnd"/>
-      <w:r>
-        <w:rPr>
-          <w:rFonts w:hint="cs"/>
-          <w:rtl/>
-        </w:rPr>
-        <w:t xml:space="preserve">). בכל המקרים המודל שעשה שימוש בפיצ'רים הנבחרים היה עץ החלטה עם היפר-פרמטרים שנבחרו ב </w:t>
-      </w:r>
-      <w:proofErr w:type="spellStart"/>
+      <w:r>
+        <w:rPr>
+          <w:rFonts w:hint="cs"/>
+          <w:rtl/>
+        </w:rPr>
+        <w:t xml:space="preserve"> היה משמעותית ארוך יותר (תלוי מספר איטרציות). בכל המקרים המודל שעשה שימוש בפיצ'רים הנבחרים היה עץ החלטה עם היפר-פרמטרים שנבחרו ב </w:t>
+      </w:r>
       <w:r>
         <w:t>sklearn</w:t>
       </w:r>
-      <w:proofErr w:type="spellEnd"/>
       <w:r>
         <w:rPr>
           <w:rFonts w:hint="cs"/>
@@ -1080,13 +912,8 @@
         <w:t xml:space="preserve"> כברירת מחדל. המול שהורץ ב-</w:t>
       </w:r>
       <w:r>
-        <w:t xml:space="preserve"> </w:t>
-      </w:r>
-      <w:proofErr w:type="spellStart"/>
-      <w:r>
-        <w:t>boruta</w:t>
-      </w:r>
-      <w:proofErr w:type="spellEnd"/>
+        <w:t xml:space="preserve"> boruta</w:t>
+      </w:r>
       <w:r>
         <w:rPr>
           <w:rFonts w:hint="cs"/>
@@ -1171,8 +998,6 @@
         </w:rPr>
         <w:fldChar w:fldCharType="end"/>
       </w:r>
-      <w:bookmarkStart w:id="1" w:name="_GoBack"/>
-      <w:bookmarkEnd w:id="1"/>
       <w:r>
         <w:rPr>
           <w:rFonts w:hint="cs"/>
@@ -1201,7 +1026,6 @@
             <w:pPr>
               <w:bidi/>
               <w:rPr>
-                <w:rFonts w:hint="cs"/>
                 <w:rtl/>
               </w:rPr>
             </w:pPr>
@@ -1222,7 +1046,6 @@
             <w:pPr>
               <w:bidi/>
               <w:rPr>
-                <w:rFonts w:hint="cs"/>
                 <w:rtl/>
               </w:rPr>
             </w:pPr>
@@ -1245,7 +1068,6 @@
             <w:pPr>
               <w:bidi/>
               <w:rPr>
-                <w:rFonts w:hint="cs"/>
                 <w:rtl/>
               </w:rPr>
             </w:pPr>
@@ -1290,7 +1112,6 @@
             <w:pPr>
               <w:bidi/>
               <w:rPr>
-                <w:rFonts w:hint="cs"/>
                 <w:rtl/>
               </w:rPr>
             </w:pPr>
@@ -1309,15 +1130,12 @@
             <w:pPr>
               <w:bidi/>
               <w:rPr>
-                <w:rFonts w:hint="cs"/>
                 <w:rtl/>
               </w:rPr>
             </w:pPr>
-            <w:proofErr w:type="spellStart"/>
             <w:r>
               <w:t>Boruta</w:t>
             </w:r>
-            <w:proofErr w:type="spellEnd"/>
             <w:r>
               <w:rPr>
                 <w:rFonts w:hint="cs"/>
@@ -1336,7 +1154,6 @@
               <w:keepNext/>
               <w:bidi/>
               <w:rPr>
-                <w:rFonts w:hint="cs"/>
                 <w:rtl/>
               </w:rPr>
             </w:pPr>
@@ -1351,12 +1168,8 @@
       <w:pPr>
         <w:pStyle w:val="af"/>
         <w:bidi/>
-        <w:rPr>
-          <w:rFonts w:hint="cs"/>
-          <w:rtl/>
-        </w:rPr>
-      </w:pPr>
-      <w:bookmarkStart w:id="2" w:name="_Ref47030140"/>
+      </w:pPr>
+      <w:bookmarkStart w:id="1" w:name="_Ref47030140"/>
       <w:r>
         <w:rPr>
           <w:rtl/>
@@ -1412,14 +1225,80 @@
         </w:rPr>
         <w:fldChar w:fldCharType="end"/>
       </w:r>
+      <w:bookmarkEnd w:id="1"/>
+      <w:r>
+        <w:rPr>
+          <w:rFonts w:hint="cs"/>
+          <w:rtl/>
+        </w:rPr>
+        <w:t>: ביצועי האלגוריתמים</w:t>
+      </w:r>
+    </w:p>
+    <w:p>
+      <w:pPr>
+        <w:pStyle w:val="2"/>
+        <w:bidi/>
+        <w:rPr>
+          <w:rFonts w:hint="cs"/>
+          <w:rtl/>
+        </w:rPr>
+      </w:pPr>
+      <w:r>
+        <w:rPr>
+          <w:rFonts w:hint="cs"/>
+          <w:rtl/>
+        </w:rPr>
+        <w:t>חבילות רלוונטיות</w:t>
+      </w:r>
+    </w:p>
+    <w:p>
+      <w:pPr>
+        <w:bidi/>
+        <w:rPr>
+          <w:rtl/>
+        </w:rPr>
+      </w:pPr>
+      <w:r>
+        <w:rPr>
+          <w:rFonts w:hint="cs"/>
+          <w:rtl/>
+        </w:rPr>
+        <w:t>יצירת פי'צרים אוטומטית</w:t>
+      </w:r>
+      <w:r>
+        <w:rPr>
+          <w:rFonts w:hint="cs"/>
+          <w:rtl/>
+        </w:rPr>
+        <w:t>:</w:t>
+      </w:r>
+      <w:r>
+        <w:rPr>
+          <w:rFonts w:hint="cs"/>
+          <w:rtl/>
+        </w:rPr>
+        <w:t xml:space="preserve"> </w:t>
+      </w:r>
+      <w:r>
+        <w:t>featuretools</w:t>
+      </w:r>
+    </w:p>
+    <w:p>
+      <w:pPr>
+        <w:bidi/>
+      </w:pPr>
+      <w:r>
+        <w:rPr>
+          <w:rFonts w:hint="cs"/>
+          <w:rtl/>
+        </w:rPr>
+        <w:t xml:space="preserve">בחירת פיצ'רים אוטומטית: </w:t>
+      </w:r>
+      <w:r>
+        <w:t>TPOT, AutoML, AutoSKlearn</w:t>
+      </w:r>
+      <w:bookmarkStart w:id="2" w:name="_GoBack"/>
       <w:bookmarkEnd w:id="2"/>
-      <w:r>
-        <w:rPr>
-          <w:rFonts w:hint="cs"/>
-          <w:rtl/>
-        </w:rPr>
-        <w:t>: ביצועי האלגוריתמים</w:t>
-      </w:r>
     </w:p>
     <w:sectPr>
       <w:pgSz w:w="12240" w:h="15840"/>

</xml_diff>

<commit_message>
Automatic feature engeneering - TPOT and stuff tryout
</commit_message>
<xml_diff>
--- a/DS - Common Ground/Literature Survey/Automatic Feature Selection.docx
+++ b/DS - Common Ground/Literature Survey/Automatic Feature Selection.docx
@@ -350,7 +350,7 @@
                           </pic:cNvPicPr>
                         </pic:nvPicPr>
                         <pic:blipFill>
-                          <a:blip r:embed="rId5">
+                          <a:blip r:embed="rId6">
                             <a:extLst>
                               <a:ext uri="{28A0092B-C50C-407E-A947-70E740481C1C}">
                                 <a14:useLocalDpi xmlns:a14="http://schemas.microsoft.com/office/drawing/2010/main" val="0"/>
@@ -502,8 +502,17 @@
           <w:rFonts w:hint="cs"/>
           <w:rtl/>
         </w:rPr>
-        <w:t>לבחירה של פיצרים</w:t>
-      </w:r>
+        <w:t xml:space="preserve">לבחירה של </w:t>
+      </w:r>
+      <w:proofErr w:type="spellStart"/>
+      <w:r>
+        <w:rPr>
+          <w:rFonts w:hint="cs"/>
+          <w:rtl/>
+        </w:rPr>
+        <w:t>פיצרים</w:t>
+      </w:r>
+      <w:proofErr w:type="spellEnd"/>
     </w:p>
     <w:p>
       <w:pPr>
@@ -552,9 +561,11 @@
         </w:rPr>
         <w:t xml:space="preserve"> היא </w:t>
       </w:r>
+      <w:proofErr w:type="spellStart"/>
       <w:r>
         <w:t>GenericUnivariateSelect</w:t>
       </w:r>
+      <w:proofErr w:type="spellEnd"/>
       <w:r>
         <w:rPr>
           <w:rFonts w:hint="cs"/>
@@ -562,9 +573,11 @@
         </w:rPr>
         <w:t xml:space="preserve"> של </w:t>
       </w:r>
+      <w:proofErr w:type="spellStart"/>
       <w:r>
         <w:t>sklearn</w:t>
       </w:r>
+      <w:proofErr w:type="spellEnd"/>
       <w:r>
         <w:rPr>
           <w:rFonts w:hint="cs"/>
@@ -610,9 +623,11 @@
         </w:rPr>
         <w:t xml:space="preserve">חלק מהמודלים (למשל, </w:t>
       </w:r>
+      <w:proofErr w:type="spellStart"/>
       <w:r>
         <w:t>xgboost</w:t>
       </w:r>
+      <w:proofErr w:type="spellEnd"/>
       <w:r>
         <w:rPr>
           <w:rFonts w:hint="cs"/>
@@ -627,9 +642,11 @@
         </w:rPr>
         <w:t xml:space="preserve"> פונקציה נחמדה שמקלה על החיים: </w:t>
       </w:r>
+      <w:proofErr w:type="spellStart"/>
       <w:r>
         <w:t>SelectFromModel</w:t>
       </w:r>
+      <w:proofErr w:type="spellEnd"/>
       <w:r>
         <w:rPr>
           <w:rFonts w:hint="cs"/>
@@ -637,9 +654,11 @@
         </w:rPr>
         <w:t xml:space="preserve"> של </w:t>
       </w:r>
+      <w:proofErr w:type="spellStart"/>
       <w:r>
         <w:t>sklearn</w:t>
       </w:r>
+      <w:proofErr w:type="spellEnd"/>
       <w:r>
         <w:rPr>
           <w:rFonts w:hint="cs"/>
@@ -688,11 +707,61 @@
           <w:rFonts w:hint="cs"/>
           <w:rtl/>
         </w:rPr>
-        <w:t xml:space="preserve">בכל איטרציה נבנה מודל ונחשב את חשיבות הפיצ'רים (כמו שתואר לעיל), לאחר מכן נוריד את הפיצ'ר הכי פחות חשוב ונחזור על התהליך עד שנקבל את מספר הפיצ'רים שנרצה. היתרון שבאיטרציות הוא שבמידה ויש פיצ'רים שבהתחלה נראים לא חשובים אבל בהמשך (לאחר שנצמצם את מספר הפיצ'רים) יהיו יותר חשובים אז נשמור אותם (לעומת איטרציה יחידה בה מורידים את כל הפיצ'רים הלא חשובים ביחד). החיסרון הוא שהאלגוריתם איטי. פונקציה מ </w:t>
-      </w:r>
+        <w:t xml:space="preserve">בכל </w:t>
+      </w:r>
+      <w:proofErr w:type="spellStart"/>
+      <w:r>
+        <w:rPr>
+          <w:rFonts w:hint="cs"/>
+          <w:rtl/>
+        </w:rPr>
+        <w:t>איטרציה</w:t>
+      </w:r>
+      <w:proofErr w:type="spellEnd"/>
+      <w:r>
+        <w:rPr>
+          <w:rFonts w:hint="cs"/>
+          <w:rtl/>
+        </w:rPr>
+        <w:t xml:space="preserve"> נבנה מודל ונחשב את חשיבות הפיצ'רים (כמו שתואר לעיל), לאחר מכן נוריד את הפיצ'ר הכי פחות חשוב ונחזור על התהליך עד שנקבל את מספר הפיצ'רים שנרצה. היתרון </w:t>
+      </w:r>
+      <w:proofErr w:type="spellStart"/>
+      <w:r>
+        <w:rPr>
+          <w:rFonts w:hint="cs"/>
+          <w:rtl/>
+        </w:rPr>
+        <w:t>שבאיטרציות</w:t>
+      </w:r>
+      <w:proofErr w:type="spellEnd"/>
+      <w:r>
+        <w:rPr>
+          <w:rFonts w:hint="cs"/>
+          <w:rtl/>
+        </w:rPr>
+        <w:t xml:space="preserve"> הוא שבמידה ויש פיצ'רים שבהתחלה נראים לא חשובים אבל בהמשך (לאחר שנצמצם את מספר הפיצ'רים) יהיו יותר חשובים אז נשמור אותם (לעומת </w:t>
+      </w:r>
+      <w:proofErr w:type="spellStart"/>
+      <w:r>
+        <w:rPr>
+          <w:rFonts w:hint="cs"/>
+          <w:rtl/>
+        </w:rPr>
+        <w:t>איטרציה</w:t>
+      </w:r>
+      <w:proofErr w:type="spellEnd"/>
+      <w:r>
+        <w:rPr>
+          <w:rFonts w:hint="cs"/>
+          <w:rtl/>
+        </w:rPr>
+        <w:t xml:space="preserve"> יחידה בה מורידים את כל הפיצ'רים הלא חשובים ביחד). החיסרון הוא שהאלגוריתם איטי. פונקציה מ </w:t>
+      </w:r>
+      <w:proofErr w:type="spellStart"/>
       <w:r>
         <w:t>sklearn</w:t>
       </w:r>
+      <w:proofErr w:type="spellEnd"/>
       <w:r>
         <w:rPr>
           <w:rFonts w:hint="cs"/>
@@ -739,10 +808,12 @@
           <w:rtl/>
         </w:rPr>
       </w:pPr>
+      <w:proofErr w:type="spellStart"/>
       <w:r>
         <w:lastRenderedPageBreak/>
         <w:t>Boruta</w:t>
       </w:r>
+      <w:proofErr w:type="spellEnd"/>
     </w:p>
     <w:p>
       <w:pPr>
@@ -756,7 +827,71 @@
           <w:rFonts w:hint="cs"/>
           <w:rtl/>
         </w:rPr>
-        <w:t xml:space="preserve">אלגוריתם שמטרתו למצוא את הפיצ'רים הרלוונטים (במקום אלו שיהיו הכי טובים למשימה). האמירה פה היא שלמצוא תת קבוצה של פיצ'רים זו משימה קשה מדי ויותר פשוט למצוא תת קבוצע של פיצ'רים אשר כולם בה תורמים למטרה בצורה כלשהי. האלגוריתם עובד בצורה הבאה: בכל איטרציה מוסיפים למידע מספר פיצ'רים רנדומלים (לפי המימוש, לפחות 5 בכל פעם) שיהיו רעש. כעת, מריצים </w:t>
+        <w:t xml:space="preserve">אלגוריתם שמטרתו למצוא את הפיצ'רים </w:t>
+      </w:r>
+      <w:proofErr w:type="spellStart"/>
+      <w:r>
+        <w:rPr>
+          <w:rFonts w:hint="cs"/>
+          <w:rtl/>
+        </w:rPr>
+        <w:t>הרלוונטים</w:t>
+      </w:r>
+      <w:proofErr w:type="spellEnd"/>
+      <w:r>
+        <w:rPr>
+          <w:rFonts w:hint="cs"/>
+          <w:rtl/>
+        </w:rPr>
+        <w:t xml:space="preserve"> (במקום אלו שיהיו הכי טובים למשימה). האמירה פה היא שלמצוא תת קבוצה של פיצ'רים זו משימה קשה מדי ויותר פשוט למצוא תת </w:t>
+      </w:r>
+      <w:proofErr w:type="spellStart"/>
+      <w:r>
+        <w:rPr>
+          <w:rFonts w:hint="cs"/>
+          <w:rtl/>
+        </w:rPr>
+        <w:t>קבוצע</w:t>
+      </w:r>
+      <w:proofErr w:type="spellEnd"/>
+      <w:r>
+        <w:rPr>
+          <w:rFonts w:hint="cs"/>
+          <w:rtl/>
+        </w:rPr>
+        <w:t xml:space="preserve"> של פיצ'רים אשר כולם בה תורמים למטרה בצורה כלשהי. האלגוריתם עובד בצורה הבאה: בכל </w:t>
+      </w:r>
+      <w:proofErr w:type="spellStart"/>
+      <w:r>
+        <w:rPr>
+          <w:rFonts w:hint="cs"/>
+          <w:rtl/>
+        </w:rPr>
+        <w:t>איטרציה</w:t>
+      </w:r>
+      <w:proofErr w:type="spellEnd"/>
+      <w:r>
+        <w:rPr>
+          <w:rFonts w:hint="cs"/>
+          <w:rtl/>
+        </w:rPr>
+        <w:t xml:space="preserve"> מוסיפים למידע מספר פיצ'רים </w:t>
+      </w:r>
+      <w:proofErr w:type="spellStart"/>
+      <w:r>
+        <w:rPr>
+          <w:rFonts w:hint="cs"/>
+          <w:rtl/>
+        </w:rPr>
+        <w:t>רנדומלים</w:t>
+      </w:r>
+      <w:proofErr w:type="spellEnd"/>
+      <w:r>
+        <w:rPr>
+          <w:rFonts w:hint="cs"/>
+          <w:rtl/>
+        </w:rPr>
+        <w:t xml:space="preserve"> (לפי המימוש, לפחות 5 בכל פעם) שיהיו רעש. כעת, מריצים </w:t>
       </w:r>
       <w:r>
         <w:t>random forest</w:t>
@@ -775,9 +910,11 @@
         </w:rPr>
         <w:t xml:space="preserve"> מודל </w:t>
       </w:r>
+      <w:proofErr w:type="spellStart"/>
       <w:r>
         <w:t>boruta</w:t>
       </w:r>
+      <w:proofErr w:type="spellEnd"/>
       <w:r>
         <w:rPr>
           <w:rFonts w:hint="cs"/>
@@ -785,9 +922,11 @@
         </w:rPr>
         <w:t xml:space="preserve"> מממש את האלגוריתם עם הפונקציה </w:t>
       </w:r>
+      <w:proofErr w:type="spellStart"/>
       <w:r>
         <w:t>BorutaPy</w:t>
       </w:r>
+      <w:proofErr w:type="spellEnd"/>
       <w:r>
         <w:rPr>
           <w:rFonts w:hint="cs"/>
@@ -881,9 +1020,11 @@
         </w:rPr>
         <w:t xml:space="preserve">. עבור כל אלגוריתם לקחתי 46 פיצ'רים מתוך ה 64 (כי </w:t>
       </w:r>
+      <w:proofErr w:type="spellStart"/>
       <w:r>
         <w:t>boruta</w:t>
       </w:r>
+      <w:proofErr w:type="spellEnd"/>
       <w:r>
         <w:rPr>
           <w:rFonts w:hint="cs"/>
@@ -891,19 +1032,39 @@
         </w:rPr>
         <w:t xml:space="preserve"> לקח 46 פיצ'רים ושאר השיטות מקבלות את מספר הפרמטרים כפרמטר. זמן הריצה של </w:t>
       </w:r>
+      <w:proofErr w:type="spellStart"/>
       <w:r>
         <w:t>boruta</w:t>
       </w:r>
-      <w:r>
-        <w:rPr>
-          <w:rFonts w:hint="cs"/>
-          <w:rtl/>
-        </w:rPr>
-        <w:t xml:space="preserve"> היה משמעותית ארוך יותר (תלוי מספר איטרציות). בכל המקרים המודל שעשה שימוש בפיצ'רים הנבחרים היה עץ החלטה עם היפר-פרמטרים שנבחרו ב </w:t>
-      </w:r>
+      <w:proofErr w:type="spellEnd"/>
+      <w:r>
+        <w:rPr>
+          <w:rFonts w:hint="cs"/>
+          <w:rtl/>
+        </w:rPr>
+        <w:t xml:space="preserve"> היה משמעותית ארוך יותר (תלוי מספר </w:t>
+      </w:r>
+      <w:proofErr w:type="spellStart"/>
+      <w:r>
+        <w:rPr>
+          <w:rFonts w:hint="cs"/>
+          <w:rtl/>
+        </w:rPr>
+        <w:t>איטרציות</w:t>
+      </w:r>
+      <w:proofErr w:type="spellEnd"/>
+      <w:r>
+        <w:rPr>
+          <w:rFonts w:hint="cs"/>
+          <w:rtl/>
+        </w:rPr>
+        <w:t xml:space="preserve">). בכל המקרים המודל שעשה שימוש בפיצ'רים הנבחרים היה עץ החלטה עם היפר-פרמטרים שנבחרו ב </w:t>
+      </w:r>
+      <w:proofErr w:type="spellStart"/>
       <w:r>
         <w:t>sklearn</w:t>
       </w:r>
+      <w:proofErr w:type="spellEnd"/>
       <w:r>
         <w:rPr>
           <w:rFonts w:hint="cs"/>
@@ -912,8 +1073,13 @@
         <w:t xml:space="preserve"> כברירת מחדל. המול שהורץ ב-</w:t>
       </w:r>
       <w:r>
-        <w:t xml:space="preserve"> boruta</w:t>
-      </w:r>
+        <w:t xml:space="preserve"> </w:t>
+      </w:r>
+      <w:proofErr w:type="spellStart"/>
+      <w:r>
+        <w:t>boruta</w:t>
+      </w:r>
+      <w:proofErr w:type="spellEnd"/>
       <w:r>
         <w:rPr>
           <w:rFonts w:hint="cs"/>
@@ -1133,9 +1299,11 @@
                 <w:rtl/>
               </w:rPr>
             </w:pPr>
+            <w:proofErr w:type="spellStart"/>
             <w:r>
               <w:t>Boruta</w:t>
             </w:r>
+            <w:proofErr w:type="spellEnd"/>
             <w:r>
               <w:rPr>
                 <w:rFonts w:hint="cs"/>
@@ -1238,10 +1406,6 @@
       <w:pPr>
         <w:pStyle w:val="2"/>
         <w:bidi/>
-        <w:rPr>
-          <w:rFonts w:hint="cs"/>
-          <w:rtl/>
-        </w:rPr>
       </w:pPr>
       <w:r>
         <w:rPr>
@@ -1253,49 +1417,551 @@
     </w:p>
     <w:p>
       <w:pPr>
+        <w:pStyle w:val="3"/>
         <w:bidi/>
         <w:rPr>
           <w:rtl/>
         </w:rPr>
       </w:pPr>
-      <w:r>
-        <w:rPr>
-          <w:rFonts w:hint="cs"/>
-          <w:rtl/>
-        </w:rPr>
-        <w:t>יצירת פי'צרים אוטומטית</w:t>
-      </w:r>
-      <w:r>
-        <w:rPr>
-          <w:rFonts w:hint="cs"/>
-          <w:rtl/>
-        </w:rPr>
-        <w:t>:</w:t>
-      </w:r>
-      <w:r>
-        <w:rPr>
-          <w:rFonts w:hint="cs"/>
-          <w:rtl/>
-        </w:rPr>
-        <w:t xml:space="preserve"> </w:t>
-      </w:r>
-      <w:r>
-        <w:t>featuretools</w:t>
-      </w:r>
+      <w:proofErr w:type="spellStart"/>
+      <w:r>
+        <w:t>FeatureTools</w:t>
+      </w:r>
+      <w:proofErr w:type="spellEnd"/>
     </w:p>
     <w:p>
       <w:pPr>
         <w:bidi/>
-      </w:pPr>
-      <w:r>
-        <w:rPr>
-          <w:rFonts w:hint="cs"/>
-          <w:rtl/>
-        </w:rPr>
-        <w:t xml:space="preserve">בחירת פיצ'רים אוטומטית: </w:t>
-      </w:r>
-      <w:r>
-        <w:t>TPOT, AutoML, AutoSKlearn</w:t>
+        <w:rPr>
+          <w:rFonts w:hint="cs"/>
+          <w:rtl/>
+        </w:rPr>
+      </w:pPr>
+      <w:r>
+        <w:rPr>
+          <w:rFonts w:hint="cs"/>
+          <w:rtl/>
+        </w:rPr>
+        <w:t xml:space="preserve">תומך ביצירת פיצ'רים אוטומטית. כל </w:t>
+      </w:r>
+      <w:proofErr w:type="spellStart"/>
+      <w:r>
+        <w:t>dataframe</w:t>
+      </w:r>
+      <w:proofErr w:type="spellEnd"/>
+      <w:r>
+        <w:rPr>
+          <w:rFonts w:hint="cs"/>
+          <w:rtl/>
+        </w:rPr>
+        <w:t xml:space="preserve"> הוא </w:t>
+      </w:r>
+      <w:r>
+        <w:t>entity</w:t>
+      </w:r>
+      <w:r>
+        <w:rPr>
+          <w:rFonts w:hint="cs"/>
+          <w:rtl/>
+        </w:rPr>
+        <w:t xml:space="preserve"> בתוך </w:t>
+      </w:r>
+      <w:proofErr w:type="spellStart"/>
+      <w:r>
+        <w:t>entityset</w:t>
+      </w:r>
+      <w:proofErr w:type="spellEnd"/>
+      <w:r>
+        <w:rPr>
+          <w:rFonts w:hint="cs"/>
+          <w:rtl/>
+        </w:rPr>
+        <w:t>. ניתן ליצור מ</w:t>
+      </w:r>
+      <w:r>
+        <w:t>entity</w:t>
+      </w:r>
+      <w:r>
+        <w:rPr>
+          <w:rFonts w:hint="cs"/>
+          <w:rtl/>
+        </w:rPr>
+        <w:t xml:space="preserve"> פיצ'רים שמהווים שילובים של עמודות מאותו </w:t>
+      </w:r>
+      <w:r>
+        <w:rPr>
+          <w:rFonts w:hint="cs"/>
+        </w:rPr>
+        <w:t>DF</w:t>
+      </w:r>
+      <w:r>
+        <w:rPr>
+          <w:rFonts w:hint="cs"/>
+          <w:rtl/>
+        </w:rPr>
+        <w:t xml:space="preserve"> (מכפלה, חיבור וכו'). בנוסף, ניתן להגדיר יחס בין </w:t>
+      </w:r>
+      <w:r>
+        <w:rPr>
+          <w:rFonts w:hint="cs"/>
+        </w:rPr>
+        <w:t>DF</w:t>
+      </w:r>
+      <w:r>
+        <w:rPr>
+          <w:rFonts w:hint="cs"/>
+          <w:rtl/>
+        </w:rPr>
+        <w:t xml:space="preserve"> על מנת ליצור פיצ'רים אגרגטיביים.</w:t>
+      </w:r>
+    </w:p>
+    <w:p>
+      <w:pPr>
+        <w:pStyle w:val="3"/>
+        <w:bidi/>
+      </w:pPr>
+      <w:r>
+        <w:t>TPOT</w:t>
+      </w:r>
+    </w:p>
+    <w:p>
+      <w:pPr>
+        <w:bidi/>
+        <w:rPr>
+          <w:rFonts w:hint="cs"/>
+        </w:rPr>
+      </w:pPr>
+      <w:r>
+        <w:rPr>
+          <w:rFonts w:hint="cs"/>
+          <w:rtl/>
+        </w:rPr>
+        <w:t xml:space="preserve">משתמש באלגוריתם חיפוש גנטי על מנת למצוא את האלגוריתם (וההיפר-פרמטרים המתאימים) הכי טובים. מבצע </w:t>
+      </w:r>
+      <w:r>
+        <w:t>10FCV</w:t>
+      </w:r>
+      <w:r>
+        <w:rPr>
+          <w:rFonts w:hint="cs"/>
+          <w:rtl/>
+        </w:rPr>
+        <w:t xml:space="preserve"> לכל </w:t>
+      </w:r>
+      <w:r>
+        <w:t>pipeline</w:t>
+      </w:r>
+      <w:r>
+        <w:rPr>
+          <w:rFonts w:hint="cs"/>
+          <w:rtl/>
+        </w:rPr>
+        <w:t xml:space="preserve"> שמנסה. מאמן את הכי טובים שמצא על כל </w:t>
+      </w:r>
+      <w:proofErr w:type="spellStart"/>
+      <w:r>
+        <w:rPr>
+          <w:rFonts w:hint="cs"/>
+          <w:rtl/>
+        </w:rPr>
+        <w:t>הדאטה</w:t>
+      </w:r>
+      <w:proofErr w:type="spellEnd"/>
+      <w:r>
+        <w:rPr>
+          <w:rFonts w:hint="cs"/>
+          <w:rtl/>
+        </w:rPr>
+        <w:t>.</w:t>
+      </w:r>
+      <w:r>
+        <w:rPr>
+          <w:rFonts w:hint="cs"/>
+          <w:rtl/>
+        </w:rPr>
+        <w:t xml:space="preserve"> מבחינת סינטקס הוא מאד נוח כי הוא בנוי על </w:t>
+      </w:r>
+      <w:proofErr w:type="spellStart"/>
+      <w:r>
+        <w:t>sklearn</w:t>
+      </w:r>
+      <w:proofErr w:type="spellEnd"/>
+      <w:r>
+        <w:rPr>
+          <w:rFonts w:hint="cs"/>
+          <w:rtl/>
+        </w:rPr>
+        <w:t xml:space="preserve"> והשימוש מאד דומה.</w:t>
+      </w:r>
+      <w:r>
+        <w:rPr>
+          <w:rFonts w:hint="cs"/>
+          <w:rtl/>
+        </w:rPr>
+        <w:t xml:space="preserve"> מצד שני,</w:t>
+      </w:r>
+      <w:r>
+        <w:rPr>
+          <w:rFonts w:hint="cs"/>
+          <w:rtl/>
+        </w:rPr>
+        <w:t xml:space="preserve"> מזהירים שהרצה של </w:t>
+      </w:r>
+      <w:r>
+        <w:rPr>
+          <w:rFonts w:hint="cs"/>
+        </w:rPr>
+        <w:t>TPOT</w:t>
+      </w:r>
+      <w:r>
+        <w:rPr>
+          <w:rFonts w:hint="cs"/>
+          <w:rtl/>
+        </w:rPr>
+        <w:t xml:space="preserve"> יכולה להיות ארוכה במקרה של מאגר מידע גדול.</w:t>
+      </w:r>
+      <w:r>
+        <w:rPr>
+          <w:rFonts w:hint="cs"/>
+          <w:rtl/>
+        </w:rPr>
+        <w:t xml:space="preserve"> </w:t>
+      </w:r>
+      <w:proofErr w:type="spellStart"/>
+      <w:r>
+        <w:rPr>
+          <w:rFonts w:hint="cs"/>
+          <w:rtl/>
+        </w:rPr>
+        <w:t>מנסיון</w:t>
+      </w:r>
+      <w:proofErr w:type="spellEnd"/>
+      <w:r>
+        <w:rPr>
+          <w:rFonts w:hint="cs"/>
+          <w:rtl/>
+        </w:rPr>
+        <w:t xml:space="preserve"> שלי עם </w:t>
+      </w:r>
+      <w:r>
+        <w:t>wine dataset</w:t>
+      </w:r>
+      <w:r>
+        <w:rPr>
+          <w:rFonts w:hint="cs"/>
+          <w:rtl/>
+        </w:rPr>
+        <w:t xml:space="preserve">, עצרתי את הריצה לאחר </w:t>
+      </w:r>
+      <w:r>
+        <w:t>8</w:t>
+      </w:r>
+      <w:r>
+        <w:rPr>
+          <w:rFonts w:hint="cs"/>
+          <w:rtl/>
+        </w:rPr>
+        <w:t xml:space="preserve"> דקות והגעתי ל </w:t>
+      </w:r>
+      <w:r>
+        <w:t>pipeline</w:t>
+      </w:r>
+      <w:r>
+        <w:rPr>
+          <w:rFonts w:hint="cs"/>
+          <w:rtl/>
+        </w:rPr>
+        <w:t xml:space="preserve"> עם ביצועים </w:t>
+      </w:r>
+      <w:r>
+        <w:rPr>
+          <w:rFonts w:hint="cs"/>
+          <w:rtl/>
+        </w:rPr>
+        <w:t>טובים יחסית (0.96)</w:t>
+      </w:r>
+      <w:r>
+        <w:rPr>
+          <w:rFonts w:hint="cs"/>
+          <w:rtl/>
+        </w:rPr>
+        <w:t xml:space="preserve">. </w:t>
+      </w:r>
+      <w:r>
+        <w:rPr>
+          <w:rFonts w:hint="cs"/>
+          <w:rtl/>
+        </w:rPr>
+        <w:t xml:space="preserve">נראה קלאסי להרצות </w:t>
+      </w:r>
+      <w:proofErr w:type="spellStart"/>
+      <w:r>
+        <w:rPr>
+          <w:rFonts w:hint="cs"/>
+          <w:rtl/>
+        </w:rPr>
+        <w:t>סופ"</w:t>
+      </w:r>
+      <w:r>
+        <w:rPr>
+          <w:rFonts w:hint="cs"/>
+          <w:rtl/>
+        </w:rPr>
+        <w:t>ש</w:t>
+      </w:r>
+      <w:proofErr w:type="spellEnd"/>
+      <w:r>
+        <w:rPr>
+          <w:rFonts w:hint="cs"/>
+          <w:rtl/>
+        </w:rPr>
+        <w:t>.</w:t>
+      </w:r>
+    </w:p>
+    <w:p>
+      <w:pPr>
+        <w:pStyle w:val="3"/>
+        <w:bidi/>
+        <w:rPr>
+          <w:rtl/>
+        </w:rPr>
+      </w:pPr>
+      <w:proofErr w:type="spellStart"/>
+      <w:r>
+        <w:t>AutoSKlearn</w:t>
+      </w:r>
+      <w:proofErr w:type="spellEnd"/>
+    </w:p>
+    <w:p>
+      <w:pPr>
+        <w:bidi/>
+      </w:pPr>
+      <w:r>
+        <w:rPr>
+          <w:rFonts w:hint="cs"/>
+          <w:rtl/>
+        </w:rPr>
+        <w:t xml:space="preserve">נראה כמו </w:t>
+      </w:r>
+      <w:r>
+        <w:rPr>
+          <w:rFonts w:hint="cs"/>
+        </w:rPr>
+        <w:t>TPOT</w:t>
+      </w:r>
+      <w:r>
+        <w:rPr>
+          <w:rFonts w:hint="cs"/>
+          <w:rtl/>
+        </w:rPr>
+        <w:t xml:space="preserve"> מבחינת שימוש וייעוד. </w:t>
+      </w:r>
+      <w:r>
+        <w:rPr>
+          <w:rFonts w:hint="cs"/>
+          <w:rtl/>
+        </w:rPr>
+        <w:t xml:space="preserve">חיפוש </w:t>
+      </w:r>
+      <w:r>
+        <w:t>pipeline</w:t>
+      </w:r>
+      <w:r>
+        <w:rPr>
+          <w:rFonts w:hint="cs"/>
+          <w:rtl/>
+        </w:rPr>
+        <w:t xml:space="preserve"> מתבצע בעזרת אופטימיזציה </w:t>
+      </w:r>
+      <w:proofErr w:type="spellStart"/>
+      <w:r>
+        <w:rPr>
+          <w:rFonts w:hint="cs"/>
+          <w:rtl/>
+        </w:rPr>
+        <w:t>באיסייאנית</w:t>
+      </w:r>
+      <w:proofErr w:type="spellEnd"/>
+      <w:r>
+        <w:rPr>
+          <w:rFonts w:hint="cs"/>
+          <w:rtl/>
+        </w:rPr>
+        <w:t>.</w:t>
+      </w:r>
+      <w:r>
+        <w:rPr>
+          <w:rFonts w:hint="cs"/>
+          <w:rtl/>
+        </w:rPr>
+        <w:t xml:space="preserve"> </w:t>
+      </w:r>
+    </w:p>
+    <w:p>
+      <w:pPr>
+        <w:pStyle w:val="3"/>
+        <w:bidi/>
+        <w:rPr>
+          <w:rtl/>
+        </w:rPr>
+      </w:pPr>
+      <w:proofErr w:type="spellStart"/>
+      <w:r>
+        <w:t>AutoPytorch</w:t>
+      </w:r>
+      <w:proofErr w:type="spellEnd"/>
+    </w:p>
+    <w:p>
+      <w:pPr>
+        <w:bidi/>
+        <w:rPr>
+          <w:rFonts w:hint="cs"/>
+          <w:rtl/>
+        </w:rPr>
+      </w:pPr>
+      <w:r>
+        <w:rPr>
+          <w:rFonts w:hint="cs"/>
+          <w:rtl/>
+        </w:rPr>
+        <w:t xml:space="preserve">מהמפתחים של </w:t>
+      </w:r>
+      <w:proofErr w:type="spellStart"/>
+      <w:r>
+        <w:t>AutoSklearn</w:t>
+      </w:r>
+      <w:proofErr w:type="spellEnd"/>
+      <w:r>
+        <w:rPr>
+          <w:rFonts w:hint="cs"/>
+          <w:rtl/>
+        </w:rPr>
+        <w:t xml:space="preserve"> אבל בשביל </w:t>
+      </w:r>
+      <w:proofErr w:type="spellStart"/>
+      <w:r>
+        <w:t>Pytorch</w:t>
+      </w:r>
+      <w:proofErr w:type="spellEnd"/>
+      <w:r>
+        <w:rPr>
+          <w:rFonts w:hint="cs"/>
+          <w:rtl/>
+        </w:rPr>
+        <w:t xml:space="preserve">. </w:t>
+      </w:r>
+      <w:r>
+        <w:rPr>
+          <w:rFonts w:hint="cs"/>
+          <w:rtl/>
+        </w:rPr>
+        <w:t>לא מצאתי יותר מידי מד</w:t>
+      </w:r>
+      <w:r>
+        <w:rPr>
+          <w:rFonts w:hint="cs"/>
+          <w:rtl/>
+        </w:rPr>
+        <w:t>ריכים באינטרנט או תיעוד מועיל</w:t>
+      </w:r>
+      <w:r>
+        <w:rPr>
+          <w:rFonts w:hint="cs"/>
+          <w:rtl/>
+        </w:rPr>
+        <w:t xml:space="preserve">. </w:t>
+      </w:r>
+      <w:r>
+        <w:rPr>
+          <w:rFonts w:hint="cs"/>
+          <w:rtl/>
+        </w:rPr>
+        <w:t xml:space="preserve">ב </w:t>
+      </w:r>
+      <w:r>
+        <w:t>source</w:t>
+      </w:r>
+      <w:r>
+        <w:rPr>
+          <w:rFonts w:hint="cs"/>
+          <w:rtl/>
+        </w:rPr>
+        <w:t xml:space="preserve"> כתוב שזו גרסת אלפה מוקדמת (נכון לכתיבת מסמך זה, </w:t>
+      </w:r>
+      <w:proofErr w:type="spellStart"/>
+      <w:r>
+        <w:rPr>
+          <w:rFonts w:hint="cs"/>
+          <w:rtl/>
+        </w:rPr>
+        <w:t>הגיט</w:t>
+      </w:r>
+      <w:proofErr w:type="spellEnd"/>
+      <w:r>
+        <w:rPr>
+          <w:rFonts w:hint="cs"/>
+          <w:rtl/>
+        </w:rPr>
+        <w:t xml:space="preserve"> שלהם נערך לפני 25 ימים)</w:t>
+      </w:r>
+      <w:r>
+        <w:rPr>
+          <w:rFonts w:hint="cs"/>
+          <w:rtl/>
+        </w:rPr>
+        <w:t>, אולי בעתיד יהיה שווה להסתכל על זה.</w:t>
+      </w:r>
+    </w:p>
+    <w:p>
+      <w:pPr>
+        <w:pStyle w:val="3"/>
+        <w:bidi/>
+      </w:pPr>
+      <w:proofErr w:type="spellStart"/>
+      <w:r>
+        <w:lastRenderedPageBreak/>
+        <w:t>AutoKeras</w:t>
+      </w:r>
+      <w:proofErr w:type="spellEnd"/>
+    </w:p>
+    <w:p>
+      <w:pPr>
+        <w:bidi/>
+        <w:rPr>
+          <w:rFonts w:hint="cs"/>
+          <w:rtl/>
+        </w:rPr>
+      </w:pPr>
+      <w:r>
+        <w:rPr>
+          <w:rFonts w:hint="cs"/>
+          <w:rtl/>
+        </w:rPr>
+        <w:t xml:space="preserve">כמו הקודמים (מפתחים אחרים) אבל ל </w:t>
+      </w:r>
+      <w:proofErr w:type="spellStart"/>
+      <w:r>
+        <w:t>keras</w:t>
+      </w:r>
+      <w:proofErr w:type="spellEnd"/>
+      <w:r>
+        <w:rPr>
+          <w:rFonts w:hint="cs"/>
+          <w:rtl/>
+        </w:rPr>
+        <w:t xml:space="preserve">. קשה לי לאמוד את זה אבל נראה שהמודל הזה יותר בשל ויותר מוכר מ </w:t>
+      </w:r>
+      <w:proofErr w:type="spellStart"/>
+      <w:r>
+        <w:t>AutoPytorch</w:t>
+      </w:r>
+      <w:proofErr w:type="spellEnd"/>
+      <w:r>
+        <w:rPr>
+          <w:rFonts w:hint="cs"/>
+          <w:rtl/>
+        </w:rPr>
+        <w:t xml:space="preserve">. </w:t>
       </w:r>
       <w:bookmarkStart w:id="2" w:name="_GoBack"/>
       <w:bookmarkEnd w:id="2"/>
@@ -2546,4 +3212,16 @@
     </a:ext>
   </a:extLst>
 </a:theme>
+</file>
+
+<file path=customXml/item1.xml><?xml version="1.0" encoding="utf-8"?>
+<b:Sources xmlns:b="http://schemas.openxmlformats.org/officeDocument/2006/bibliography" xmlns="http://schemas.openxmlformats.org/officeDocument/2006/bibliography" SelectedStyle="\APASixthEditionOfficeOnline.xsl" StyleName="APA" Version="6"/>
+</file>
+
+<file path=customXml/itemProps1.xml><?xml version="1.0" encoding="utf-8"?>
+<ds:datastoreItem xmlns:ds="http://schemas.openxmlformats.org/officeDocument/2006/customXml" ds:itemID="{C5CA527C-2F69-4A73-923E-7E51B0D28D2A}">
+  <ds:schemaRefs>
+    <ds:schemaRef ds:uri="http://schemas.openxmlformats.org/officeDocument/2006/bibliography"/>
+  </ds:schemaRefs>
+</ds:datastoreItem>
 </file>
</xml_diff>